<commit_message>
Pequenas alterações no código e atualização do enredo
</commit_message>
<xml_diff>
--- a/Enredo Jogo.docx
+++ b/Enredo Jogo.docx
@@ -3136,7 +3136,12 @@
       </w:r>
       <w:proofErr w:type="gramEnd"/>
       <w:r>
-        <w:t xml:space="preserve"> bem. Fomos derrotando um por um dos vírus. Mas estávamos ficando cansados e feridos. Com isso vi minha vida descendo dois pontos.</w:t>
+        <w:t xml:space="preserve"> bem. Fomos derrotando um por um dos vírus. Mas estávam</w:t>
+      </w:r>
+      <w:bookmarkStart w:id="0" w:name="_GoBack"/>
+      <w:bookmarkEnd w:id="0"/>
+      <w:r>
+        <w:t>os ficando cansados e feridos. Com isso vi minha vida descendo dois pontos.</w:t>
       </w:r>
     </w:p>
     <w:p>
@@ -4152,8 +4157,6 @@
         <w:lastRenderedPageBreak/>
         <w:t>FIM:</w:t>
       </w:r>
-      <w:bookmarkStart w:id="0" w:name="_GoBack"/>
-      <w:bookmarkEnd w:id="0"/>
     </w:p>
     <w:p>
       <w:pPr>
@@ -4790,6 +4793,7 @@
   <w:style w:type="character" w:default="1" w:styleId="Fontepargpadro">
     <w:name w:val="Default Paragraph Font"/>
     <w:uiPriority w:val="1"/>
+    <w:semiHidden/>
     <w:unhideWhenUsed/>
   </w:style>
   <w:style w:type="table" w:default="1" w:styleId="Tabelanormal">
@@ -5124,6 +5128,7 @@
   <w:style w:type="character" w:default="1" w:styleId="Fontepargpadro">
     <w:name w:val="Default Paragraph Font"/>
     <w:uiPriority w:val="1"/>
+    <w:semiHidden/>
     <w:unhideWhenUsed/>
   </w:style>
   <w:style w:type="table" w:default="1" w:styleId="Tabelanormal">
@@ -5477,7 +5482,7 @@
   <a:extraClrSchemeLst/>
   <a:extLst>
     <a:ext uri="{05A4C25C-085E-4340-85A3-A5531E510DB2}">
-      <thm15:themeFamily xmlns:thm15="http://schemas.microsoft.com/office/thememl/2012/main" xmlns="" name="Office Theme" id="{62F939B6-93AF-4DB8-9C6B-D6C7DFDC589F}" vid="{4A3C46E8-61CC-4603-A589-7422A47A8E4A}"/>
+      <thm15:themeFamily xmlns="" xmlns:thm15="http://schemas.microsoft.com/office/thememl/2012/main" name="Office Theme" id="{62F939B6-93AF-4DB8-9C6B-D6C7DFDC589F}" vid="{4A3C46E8-61CC-4603-A589-7422A47A8E4A}"/>
     </a:ext>
   </a:extLst>
 </a:theme>

</xml_diff>

<commit_message>
Adição da classe teste, para testes de desafios
</commit_message>
<xml_diff>
--- a/Enredo Jogo.docx
+++ b/Enredo Jogo.docx
@@ -2944,8 +2944,14 @@
           <w:ilvl w:val="0"/>
           <w:numId w:val="1"/>
         </w:numPr>
-      </w:pPr>
-      <w:r>
+        <w:rPr>
+          <w:highlight w:val="darkGray"/>
+        </w:rPr>
+      </w:pPr>
+      <w:r>
+        <w:rPr>
+          <w:highlight w:val="darkGray"/>
+        </w:rPr>
         <w:t>Fim da quarta questão.</w:t>
       </w:r>
     </w:p>
@@ -3136,12 +3142,7 @@
       </w:r>
       <w:proofErr w:type="gramEnd"/>
       <w:r>
-        <w:t xml:space="preserve"> bem. Fomos derrotando um por um dos vírus. Mas estávam</w:t>
-      </w:r>
-      <w:bookmarkStart w:id="0" w:name="_GoBack"/>
-      <w:bookmarkEnd w:id="0"/>
-      <w:r>
-        <w:t>os ficando cansados e feridos. Com isso vi minha vida descendo dois pontos.</w:t>
+        <w:t xml:space="preserve"> bem. Fomos derrotando um por um dos vírus. Mas estávamos ficando cansados e feridos. Com isso vi minha vida descendo dois pontos.</w:t>
       </w:r>
     </w:p>
     <w:p>
@@ -4426,6 +4427,8 @@
       <w:r>
         <w:t>.</w:t>
       </w:r>
+      <w:bookmarkStart w:id="0" w:name="_GoBack"/>
+      <w:bookmarkEnd w:id="0"/>
     </w:p>
     <w:sectPr>
       <w:pgSz w:w="11906" w:h="16838"/>
@@ -5482,7 +5485,7 @@
   <a:extraClrSchemeLst/>
   <a:extLst>
     <a:ext uri="{05A4C25C-085E-4340-85A3-A5531E510DB2}">
-      <thm15:themeFamily xmlns="" xmlns:thm15="http://schemas.microsoft.com/office/thememl/2012/main" name="Office Theme" id="{62F939B6-93AF-4DB8-9C6B-D6C7DFDC589F}" vid="{4A3C46E8-61CC-4603-A589-7422A47A8E4A}"/>
+      <thm15:themeFamily xmlns:thm15="http://schemas.microsoft.com/office/thememl/2012/main" xmlns="" name="Office Theme" id="{62F939B6-93AF-4DB8-9C6B-D6C7DFDC589F}" vid="{4A3C46E8-61CC-4603-A589-7422A47A8E4A}"/>
     </a:ext>
   </a:extLst>
 </a:theme>

</xml_diff>

<commit_message>
Alterações no capitulo quatro, agradecimentos, final do jogo e adição de uma nova velocidade das opções.
</commit_message>
<xml_diff>
--- a/Enredo Jogo.docx
+++ b/Enredo Jogo.docx
@@ -2984,48 +2984,6 @@
     </w:p>
     <w:p>
       <w:pPr>
-        <w:ind w:firstLine="708"/>
-      </w:pPr>
-      <w:r>
-        <w:t xml:space="preserve">Numero do dado somado tem que ser </w:t>
-      </w:r>
-      <w:proofErr w:type="gramStart"/>
-      <w:r>
-        <w:t>7</w:t>
-      </w:r>
-      <w:proofErr w:type="gramEnd"/>
-    </w:p>
-    <w:p>
-      <w:pPr>
-        <w:ind w:firstLine="708"/>
-      </w:pPr>
-      <w:proofErr w:type="spellStart"/>
-      <w:r>
-        <w:t>Qntd</w:t>
-      </w:r>
-      <w:proofErr w:type="spellEnd"/>
-      <w:r>
-        <w:t xml:space="preserve"> de dados rolados deve ser de acordo com os acertos a seguir</w:t>
-      </w:r>
-    </w:p>
-    <w:p>
-      <w:pPr>
-        <w:ind w:firstLine="708"/>
-      </w:pPr>
-      <w:r>
-        <w:t xml:space="preserve"> </w:t>
-      </w:r>
-      <w:proofErr w:type="gramStart"/>
-      <w:r>
-        <w:t>dois</w:t>
-      </w:r>
-      <w:proofErr w:type="gramEnd"/>
-      <w:r>
-        <w:t xml:space="preserve"> desafios.</w:t>
-      </w:r>
-    </w:p>
-    <w:p>
-      <w:pPr>
         <w:pStyle w:val="PargrafodaLista"/>
         <w:numPr>
           <w:ilvl w:val="0"/>
@@ -3033,13 +2991,673 @@
         </w:numPr>
       </w:pPr>
       <w:r>
-        <w:t xml:space="preserve">Fim do </w:t>
-      </w:r>
+        <w:t>Fim do desafio</w:t>
+      </w:r>
+    </w:p>
+    <w:p>
+      <w:pPr>
+        <w:pStyle w:val="PargrafodaLista"/>
+        <w:ind w:left="1068" w:firstLine="0"/>
+      </w:pPr>
+      <w:r>
+        <w:rPr>
+          <w:highlight w:val="red"/>
+        </w:rPr>
+        <w:t>Errou:</w:t>
+      </w:r>
+    </w:p>
+    <w:p>
+      <w:pPr>
+        <w:pStyle w:val="PargrafodaLista"/>
+        <w:ind w:left="1068" w:firstLine="0"/>
+      </w:pPr>
+      <w:r>
+        <w:t>Um grupo de capangas veio em minha direção e outro na direção do Alberto. A intenção deles era nos deixar separados.</w:t>
+      </w:r>
+    </w:p>
+    <w:p>
+      <w:pPr>
+        <w:pStyle w:val="PargrafodaLista"/>
+        <w:ind w:left="1068" w:firstLine="0"/>
+      </w:pPr>
+      <w:r>
+        <w:t>Eu ainda estava com um cano na mão, mas isso não era o suficiente. Derrubei um dos capangas, mas o cachorro dele veio em minha direção e mordeu meu braço.</w:t>
+      </w:r>
+    </w:p>
+    <w:p>
+      <w:pPr>
+        <w:pStyle w:val="PargrafodaLista"/>
+        <w:ind w:left="1068" w:firstLine="0"/>
+      </w:pPr>
+      <w:r>
+        <w:rPr>
+          <w:highlight w:val="red"/>
+        </w:rPr>
+        <w:t>(-</w:t>
+      </w:r>
+      <w:r>
+        <w:rPr>
+          <w:highlight w:val="red"/>
+        </w:rPr>
+        <w:t>2</w:t>
+      </w:r>
+      <w:r>
+        <w:rPr>
+          <w:highlight w:val="red"/>
+        </w:rPr>
+        <w:t xml:space="preserve"> vida)</w:t>
+      </w:r>
+    </w:p>
+    <w:p>
+      <w:pPr>
+        <w:pStyle w:val="PargrafodaLista"/>
+        <w:ind w:left="1068" w:firstLine="0"/>
+      </w:pPr>
+      <w:r>
+        <w:t>Alberto estava na mesma enrascada que eu.</w:t>
+      </w:r>
+    </w:p>
+    <w:p>
+      <w:pPr>
+        <w:pStyle w:val="PargrafodaLista"/>
+        <w:ind w:left="1068" w:firstLine="0"/>
+      </w:pPr>
+      <w:r>
+        <w:t>O plano era nos juntarmos.</w:t>
+      </w:r>
+    </w:p>
+    <w:p>
+      <w:pPr>
+        <w:pStyle w:val="PargrafodaLista"/>
+        <w:ind w:left="1068" w:firstLine="0"/>
+      </w:pPr>
+    </w:p>
+    <w:p>
+      <w:pPr>
+        <w:pStyle w:val="PargrafodaLista"/>
+        <w:ind w:left="1068" w:firstLine="0"/>
+      </w:pPr>
+    </w:p>
+    <w:p>
+      <w:pPr>
+        <w:pStyle w:val="PargrafodaLista"/>
+        <w:ind w:left="1068" w:firstLine="0"/>
+      </w:pPr>
+      <w:r>
+        <w:rPr>
+          <w:highlight w:val="green"/>
+        </w:rPr>
+        <w:t>Acertou:</w:t>
+      </w:r>
+    </w:p>
+    <w:p>
+      <w:pPr>
+        <w:pStyle w:val="PargrafodaLista"/>
+        <w:ind w:left="1068" w:firstLine="0"/>
+      </w:pPr>
+      <w:r>
+        <w:t>Um grupo de capangas veio em minha direção e outro na direção do Alberto. A intenção deles era nos deixar separados.</w:t>
+      </w:r>
+    </w:p>
+    <w:p>
+      <w:pPr>
+        <w:pStyle w:val="PargrafodaLista"/>
+        <w:ind w:left="1068" w:firstLine="0"/>
+      </w:pPr>
+      <w:r>
+        <w:t>Eu estava com um cassetete dos policiais que vieram nos ajudar e consegui me defender. Derrubei um dos capangas e cuidei de seu cachorro.</w:t>
+      </w:r>
+    </w:p>
+    <w:p>
+      <w:pPr>
+        <w:pStyle w:val="PargrafodaLista"/>
+        <w:ind w:left="1068" w:firstLine="0"/>
+      </w:pPr>
+      <w:r>
+        <w:t>Alberto conseguiu se defender</w:t>
+      </w:r>
+      <w:r>
+        <w:t>, mas</w:t>
+      </w:r>
+      <w:r>
+        <w:t xml:space="preserve"> estava em uma enrascada</w:t>
+      </w:r>
+      <w:r>
+        <w:t>.</w:t>
+      </w:r>
+    </w:p>
+    <w:p>
+      <w:pPr>
+        <w:pStyle w:val="PargrafodaLista"/>
+        <w:ind w:left="1068" w:firstLine="0"/>
+      </w:pPr>
+      <w:r>
+        <w:t>O plano era nos juntarmos.</w:t>
+      </w:r>
+    </w:p>
+    <w:p>
+      <w:pPr>
+        <w:pStyle w:val="PargrafodaLista"/>
+        <w:ind w:left="1068" w:firstLine="0"/>
+      </w:pPr>
+    </w:p>
+    <w:p>
+      <w:r>
+        <w:t>Conseguimos nos juntar</w:t>
+      </w:r>
+      <w:r>
+        <w:t>, e por isso ainda restavam capangas para derrotarmos. Estávamos esperando ser fácil, mas pensamos errado.</w:t>
+      </w:r>
+    </w:p>
+    <w:p>
+      <w:r>
+        <w:t xml:space="preserve">Eles vieram com fúria em nossa direção querendo acabar com a nossa vida. </w:t>
+      </w:r>
+      <w:r>
+        <w:t>Mas, por sorte, c</w:t>
+      </w:r>
+      <w:r>
+        <w:t>onseguimos dar um jeito neles</w:t>
+      </w:r>
+      <w:r>
+        <w:t>.</w:t>
+      </w:r>
+      <w:r>
+        <w:t xml:space="preserve"> </w:t>
+      </w:r>
+      <w:r>
+        <w:t>P</w:t>
+      </w:r>
+      <w:r>
+        <w:t>arecia que minha força estava acabando.</w:t>
+      </w:r>
+    </w:p>
+    <w:p>
+      <w:pPr>
+        <w:pStyle w:val="PargrafodaLista"/>
+        <w:ind w:left="1068" w:firstLine="0"/>
+      </w:pPr>
+    </w:p>
+    <w:p>
+      <w:pPr>
+        <w:pStyle w:val="PargrafodaLista"/>
+        <w:ind w:left="1068" w:firstLine="0"/>
+      </w:pPr>
+      <w:r>
+        <w:rPr>
+          <w:highlight w:val="darkGray"/>
+        </w:rPr>
+        <w:t>---</w:t>
+      </w:r>
+      <w:r>
+        <w:rPr>
+          <w:highlight w:val="darkGray"/>
+        </w:rPr>
+        <w:sym w:font="Wingdings" w:char="F0E0"/>
+      </w:r>
+      <w:r>
+        <w:rPr>
+          <w:highlight w:val="darkGray"/>
+        </w:rPr>
+        <w:t xml:space="preserve"> </w:t>
+      </w:r>
+      <w:r>
+        <w:rPr>
+          <w:highlight w:val="darkGray"/>
+        </w:rPr>
+        <w:t xml:space="preserve">Joga-se um dado de 20 faces, se </w:t>
+      </w:r>
+      <w:proofErr w:type="gramStart"/>
+      <w:r>
+        <w:rPr>
+          <w:highlight w:val="darkGray"/>
+        </w:rPr>
+        <w:t>cair</w:t>
+      </w:r>
+      <w:proofErr w:type="gramEnd"/>
+      <w:r>
+        <w:rPr>
+          <w:highlight w:val="darkGray"/>
+        </w:rPr>
+        <w:t xml:space="preserve"> em um valor menor que 10 Alberto morre</w:t>
+      </w:r>
+    </w:p>
+    <w:p>
+      <w:pPr>
+        <w:pStyle w:val="PargrafodaLista"/>
+        <w:ind w:left="1068" w:firstLine="0"/>
+      </w:pPr>
+    </w:p>
+    <w:p>
+      <w:r>
+        <w:t>Tínhamos conseguido</w:t>
+      </w:r>
+      <w:r>
+        <w:t xml:space="preserve"> nos livrar dos capangas, estávamos</w:t>
+      </w:r>
+      <w:r>
+        <w:t xml:space="preserve"> nos recuperando para avançar. Escutei duas pessoas conversando:</w:t>
+      </w:r>
+    </w:p>
+    <w:p>
+      <w:r>
+        <w:t>- Não podemos matar ele, o chefe o quer vivo! – disse um dos capangas.</w:t>
+      </w:r>
+    </w:p>
+    <w:p>
+      <w:r>
+        <w:t>- Mas o outro ele não disse nada! – disse o outro.</w:t>
+      </w:r>
+      <w:r>
+        <w:t xml:space="preserve"> </w:t>
+      </w:r>
+    </w:p>
+    <w:p>
+      <w:pPr>
+        <w:pStyle w:val="PargrafodaLista"/>
+        <w:ind w:left="1068" w:firstLine="0"/>
+      </w:pPr>
+    </w:p>
+    <w:p>
+      <w:r>
+        <w:t>De repente escutei um barulho muito alto e quando olhei para o Alberto ele estava no chão. Com suas linhas de código esparramadas pelo chão.</w:t>
+      </w:r>
+    </w:p>
+    <w:p>
+      <w:r>
+        <w:t>Antes que pudesse gritar senti um choque percorrendo todo meu corpo e então desmaiei.</w:t>
+      </w:r>
+    </w:p>
+    <w:p>
+      <w:pPr>
+        <w:pStyle w:val="PargrafodaLista"/>
+        <w:ind w:left="1068" w:firstLine="0"/>
+      </w:pPr>
+      <w:r>
+        <w:rPr>
+          <w:highlight w:val="darkYellow"/>
+        </w:rPr>
+        <w:t>(fúria = 1)</w:t>
+      </w:r>
+    </w:p>
+    <w:p>
+      <w:pPr>
+        <w:pStyle w:val="PargrafodaLista"/>
+        <w:ind w:left="1068" w:firstLine="0"/>
+      </w:pPr>
+    </w:p>
+    <w:p>
+      <w:pPr>
+        <w:pStyle w:val="PargrafodaLista"/>
+        <w:ind w:left="1068" w:firstLine="0"/>
+      </w:pPr>
+      <w:r>
+        <w:rPr>
+          <w:highlight w:val="darkGray"/>
+        </w:rPr>
+        <w:t>---</w:t>
+      </w:r>
+      <w:r>
+        <w:rPr>
+          <w:highlight w:val="darkGray"/>
+        </w:rPr>
+        <w:sym w:font="Wingdings" w:char="F0E0"/>
+      </w:r>
+      <w:r>
+        <w:rPr>
+          <w:highlight w:val="darkGray"/>
+        </w:rPr>
+        <w:t xml:space="preserve"> </w:t>
+      </w:r>
+      <w:r>
+        <w:rPr>
+          <w:highlight w:val="darkGray"/>
+        </w:rPr>
+        <w:t xml:space="preserve">Joga-se um dado de 20 faces, se </w:t>
+      </w:r>
+      <w:proofErr w:type="gramStart"/>
+      <w:r>
+        <w:rPr>
+          <w:highlight w:val="darkGray"/>
+        </w:rPr>
+        <w:t>cair</w:t>
+      </w:r>
+      <w:proofErr w:type="gramEnd"/>
+      <w:r>
+        <w:rPr>
+          <w:highlight w:val="darkGray"/>
+        </w:rPr>
+        <w:t xml:space="preserve"> em um valor </w:t>
+      </w:r>
+      <w:r>
+        <w:rPr>
+          <w:highlight w:val="darkGray"/>
+        </w:rPr>
+        <w:t>maior que 10 Alberto continua vivo</w:t>
+      </w:r>
+      <w:r>
+        <w:t>.</w:t>
+      </w:r>
+    </w:p>
+    <w:p>
+      <w:pPr>
+        <w:pStyle w:val="PargrafodaLista"/>
+        <w:ind w:left="1068" w:firstLine="0"/>
+      </w:pPr>
+    </w:p>
+    <w:p>
+      <w:r>
+        <w:t>Tínhamos conseguido nos livrar dos capangas, estávamos nos recuperando para avançar. Escutei duas pessoas conversando:</w:t>
+      </w:r>
+    </w:p>
+    <w:p>
+      <w:r>
+        <w:t>- Não podemos matar eles, o chefe os quer vivo! – disse um dos capangas.</w:t>
+      </w:r>
+    </w:p>
+    <w:p>
+      <w:r>
+        <w:t>- Ah! Tá bom! – disse o outro decepcionado.</w:t>
+      </w:r>
+    </w:p>
+    <w:p>
+      <w:r>
+        <w:t>Antes que pudesse virar para ver quem era senti um choque percorrendo todo meu corpo e então desmaiei.</w:t>
+      </w:r>
+    </w:p>
+    <w:p>
+      <w:pPr>
+        <w:pStyle w:val="PargrafodaLista"/>
+        <w:ind w:left="1068" w:firstLine="0"/>
+      </w:pPr>
+    </w:p>
+    <w:p>
+      <w:pPr>
+        <w:pStyle w:val="PargrafodaLista"/>
+        <w:ind w:left="1068" w:firstLine="0"/>
+      </w:pPr>
+    </w:p>
+    <w:p>
+      <w:r>
+        <w:t>Quando eu abri os olhos vi o Trojan na minha frente. Era um cara gordo, parecia o rei do crime dos quadrinhos. Estava fumando um charuto e bebendo alguma coisa em um copo chique.</w:t>
+      </w:r>
+    </w:p>
+    <w:p>
+      <w:r>
+        <w:t xml:space="preserve">Estava falando comigo, mas não consegui entende-lo. Ainda estava meio zonzo. </w:t>
+      </w:r>
+    </w:p>
+    <w:p>
+      <w:r>
+        <w:lastRenderedPageBreak/>
+        <w:t>A única coisa que passava em minha mente é que precisava me soltar e tentar acabar com ele, custe o que custar.</w:t>
+      </w:r>
+    </w:p>
+    <w:p/>
+    <w:p>
+      <w:r>
+        <w:t xml:space="preserve">Sequencia </w:t>
+      </w:r>
+      <w:proofErr w:type="gramStart"/>
+      <w:r>
+        <w:t>2</w:t>
+      </w:r>
+      <w:proofErr w:type="gramEnd"/>
+      <w:r>
+        <w:t xml:space="preserve"> </w:t>
+      </w:r>
+      <w:r>
+        <w:t>de desafios.</w:t>
+      </w:r>
+    </w:p>
+    <w:p/>
+    <w:p>
+      <w:r>
+        <w:sym w:font="Wingdings" w:char="F0E0"/>
+      </w:r>
+      <w:r>
+        <w:t xml:space="preserve">Fim da </w:t>
+      </w:r>
+      <w:r>
+        <w:t>primeira</w:t>
+      </w:r>
+      <w:r>
+        <w:t>:</w:t>
+      </w:r>
+    </w:p>
+    <w:p>
+      <w:r>
+        <w:tab/>
+      </w:r>
+      <w:r>
+        <w:sym w:font="Wingdings" w:char="F0E0"/>
+      </w:r>
+      <w:r>
+        <w:t xml:space="preserve"> Acertou:</w:t>
+      </w:r>
+    </w:p>
+    <w:p>
+      <w:pPr>
+        <w:ind w:firstLine="0"/>
+      </w:pPr>
+      <w:r>
+        <w:t xml:space="preserve"> </w:t>
+      </w:r>
+      <w:r>
+        <w:tab/>
+        <w:t>Ele veio em minha direção com seu charuto tentou apaga-lo minha mão, fui mais rápido e virei fazendo com que queimasse a corda e eu conseguisse me soltar da cadeira.</w:t>
+      </w:r>
+    </w:p>
+    <w:p/>
+    <w:p>
+      <w:r>
+        <w:t>Corri na direção dele com uma garrafa de bebida</w:t>
+      </w:r>
+      <w:r>
+        <w:t>, que peguei de sua mesa,</w:t>
+      </w:r>
+      <w:r>
+        <w:t xml:space="preserve"> e bati em sua cabeça, ele tonteou e caiu para trás. Aproveitei para procurar alguma coisa que eu pudesse me armar. A visão dele caído no chão me deu </w:t>
+      </w:r>
+      <w:r>
+        <w:t>motivação.</w:t>
+      </w:r>
+    </w:p>
+    <w:p/>
+    <w:p>
+      <w:r>
+        <w:tab/>
+      </w:r>
+      <w:r>
+        <w:sym w:font="Wingdings" w:char="F0E0"/>
+      </w:r>
+      <w:r>
+        <w:t xml:space="preserve"> Errou:</w:t>
+      </w:r>
+    </w:p>
+    <w:p>
+      <w:pPr>
+        <w:ind w:firstLine="708"/>
+      </w:pPr>
+      <w:r>
+        <w:t>Ele veio em minha direção com seu charuto tentou apaga-lo minha mão, não consegui desviar. Gritei de dor. Aquele charuto estava muito quente, minha mão ficou em chamas. Com a dor que senti consegui me soltar da cadeira.</w:t>
+      </w:r>
+    </w:p>
+    <w:p>
+      <w:r>
+        <w:t xml:space="preserve">Corri na direção dele, ele me segurou e me jogou para </w:t>
+      </w:r>
+      <w:r>
+        <w:t>trás</w:t>
+      </w:r>
+      <w:r>
+        <w:t>. Ele era muito forte. Caí por cima da mesa. Ele estava vindo em minha direção. Começou a me enforcar. Olhei para o lado e vi a garrafa de bebida que estava sobre a mesa. Segurei ela firme e bati em sua cabeça, ele tonteou e caiu para trás. Aproveitei para procurar alguma coisa que eu pudesse me armar. Estava respirando forte. Mas visão dele caído no chão me deu motivação.</w:t>
+      </w:r>
+    </w:p>
+    <w:p>
+      <w:r>
+        <w:rPr>
+          <w:highlight w:val="red"/>
+        </w:rPr>
+        <w:t>(</w:t>
+      </w:r>
+      <w:r>
+        <w:rPr>
+          <w:highlight w:val="red"/>
+        </w:rPr>
+        <w:t>-2</w:t>
+      </w:r>
+      <w:r>
+        <w:rPr>
+          <w:highlight w:val="red"/>
+        </w:rPr>
+        <w:t xml:space="preserve"> vida)</w:t>
+      </w:r>
+    </w:p>
+    <w:p/>
+    <w:p>
+      <w:r>
+        <w:sym w:font="Wingdings" w:char="F0E0"/>
+      </w:r>
+      <w:r>
+        <w:t xml:space="preserve">Fim da </w:t>
+      </w:r>
+      <w:r>
+        <w:t>segunda</w:t>
+      </w:r>
+      <w:r>
+        <w:t>:</w:t>
+      </w:r>
+    </w:p>
+    <w:p>
+      <w:r>
+        <w:tab/>
+      </w:r>
+      <w:r>
+        <w:sym w:font="Wingdings" w:char="F0E0"/>
+      </w:r>
+      <w:r>
+        <w:t xml:space="preserve"> Acertou:</w:t>
+      </w:r>
+    </w:p>
+    <w:p>
+      <w:r>
+        <w:t>Procurei na sala e vi que tinha derrubado uma faca de caça quando peguei a garrafa de cima da mesa, antes que ele pudesse reagir corri em sua direção e fiz algo que não achei que seria capaz. Enfiei a faca em seu peito.</w:t>
+      </w:r>
+    </w:p>
+    <w:p/>
+    <w:p>
+      <w:r>
+        <w:lastRenderedPageBreak/>
+        <w:tab/>
+      </w:r>
+      <w:r>
+        <w:sym w:font="Wingdings" w:char="F0E0"/>
+      </w:r>
+      <w:r>
+        <w:t xml:space="preserve"> Errou:</w:t>
+      </w:r>
+    </w:p>
+    <w:p>
+      <w:r>
+        <w:t>Procurei na sala e vi que tinha derrubado uma faca de caça quando peguei a garrafa de cima da mesa, fui em direção dela, mas ele me puxou pela perna. Caí de boca no chão e quase perdi a consciência. Ele estava me chutando no chão enquanto eu tentava pegar a faca. Consegui alcança-la e ele percebeu. Quando ele veio por cima de mim e tentou tirar a faca da minha mão, fiz algo que não achei que seria capaz. Enfiei a faca em seu peito.</w:t>
+      </w:r>
+    </w:p>
+    <w:p>
+      <w:r>
+        <w:rPr>
+          <w:highlight w:val="red"/>
+        </w:rPr>
+        <w:t>(-2 vida)</w:t>
+      </w:r>
+    </w:p>
+    <w:p>
+      <w:r>
+        <w:t>----------SE ALBERTO ESTIVER VIVO:</w:t>
+      </w:r>
+    </w:p>
+    <w:p/>
+    <w:p>
+      <w:r>
+        <w:t>Alberto entrou pela porta e me viu cheio de linhas de código nas mãos e o Trojan jogado no canto da sala.</w:t>
+      </w:r>
+      <w:r>
+        <w:t xml:space="preserve"> Ele viu que eu estava desesperado e tentou me consolar. Ele me abraçou.</w:t>
+      </w:r>
+    </w:p>
+    <w:p>
+      <w:r>
+        <w:t xml:space="preserve">Sentimos algo errado, quando olhamos para </w:t>
+      </w:r>
+      <w:proofErr w:type="spellStart"/>
+      <w:r>
+        <w:t>tras</w:t>
+      </w:r>
+      <w:proofErr w:type="spellEnd"/>
+      <w:r>
+        <w:t xml:space="preserve"> o Trojan estava de pé.</w:t>
+      </w:r>
+    </w:p>
+    <w:p>
+      <w:r>
+        <w:t>Depois mais 2 se o Alberto ainda estiver vivo.</w:t>
+      </w:r>
+    </w:p>
+    <w:p>
+      <w:pPr>
+        <w:ind w:firstLine="0"/>
+      </w:pPr>
+    </w:p>
+    <w:p>
+      <w:r>
+        <w:sym w:font="Wingdings" w:char="F0E0"/>
+      </w:r>
+      <w:r>
+        <w:t xml:space="preserve">Fim da </w:t>
+      </w:r>
+      <w:r>
+        <w:t>terceira</w:t>
+      </w:r>
+      <w:r>
+        <w:t>:</w:t>
+      </w:r>
+    </w:p>
+    <w:p>
+      <w:r>
+        <w:tab/>
+      </w:r>
+      <w:r>
+        <w:sym w:font="Wingdings" w:char="F0E0"/>
+      </w:r>
+      <w:r>
+        <w:t xml:space="preserve"> Acertou:</w:t>
+      </w:r>
+    </w:p>
+    <w:p>
+      <w:r>
+        <w:t>Ele veio em minha direção, me segurou em uma mão. Tentei me soltar, mas não consegui. De repente escutei um barulho alto, um barulho já conhecido. Quando olhei para frente Trojan estava com uma cara de assustado. E ele começou a me soltar. Ele caiu no chão e vi Alberto com um revolver na mão. Ele tinha conseguido na sala ao lado com os capangas do Trojan.</w:t>
+      </w:r>
+    </w:p>
+    <w:p/>
+    <w:p>
+      <w:r>
+        <w:tab/>
+      </w:r>
+      <w:r>
+        <w:sym w:font="Wingdings" w:char="F0E0"/>
+      </w:r>
+      <w:r>
+        <w:t xml:space="preserve"> Errou:</w:t>
+      </w:r>
+    </w:p>
+    <w:p>
+      <w:r>
+        <w:t>Ele veio em minha direção, me segurou em uma mão e começou a me bater. Meu rosto estava doendo muito, achei que ia desmaiar naquela hora. Tentei me soltar, mas não consegui. De repente escutei um barulho alto, um barulho já conhecido. Quando olhei para frente Trojan estava com uma cara de assustado. E ele começou a me soltar. Ele caiu no chão e vi Alberto com um revolver na mão. Ele tinha conseguido na sala ao lado com os capangas do Trojan.</w:t>
+      </w:r>
+    </w:p>
+    <w:p>
       <w:bookmarkStart w:id="0" w:name="_GoBack"/>
       <w:bookmarkEnd w:id="0"/>
-      <w:r>
-        <w:t>desafio</w:t>
-      </w:r>
     </w:p>
     <w:p>
       <w:pPr>
@@ -3048,9 +3666,10 @@
       </w:pPr>
       <w:r>
         <w:rPr>
-          <w:highlight w:val="red"/>
-        </w:rPr>
-        <w:t>Errou:</w:t>
+          <w:highlight w:val="magenta"/>
+        </w:rPr>
+        <w:lastRenderedPageBreak/>
+        <w:t>FIM:</w:t>
       </w:r>
     </w:p>
     <w:p>
@@ -3059,7 +3678,15 @@
         <w:ind w:left="1068" w:firstLine="0"/>
       </w:pPr>
       <w:r>
-        <w:t>Um grupo de capangas veio em minha direção e outro na direção do Alberto. A intenção deles era nos deixar separados.</w:t>
+        <w:t xml:space="preserve">Caso a vida do Lucas seja </w:t>
+      </w:r>
+      <w:proofErr w:type="gramStart"/>
+      <w:r>
+        <w:t>5</w:t>
+      </w:r>
+      <w:proofErr w:type="gramEnd"/>
+      <w:r>
+        <w:t xml:space="preserve"> ou maior:</w:t>
       </w:r>
     </w:p>
     <w:p>
@@ -3067,33 +3694,71 @@
         <w:pStyle w:val="PargrafodaLista"/>
         <w:ind w:left="1068" w:firstLine="0"/>
       </w:pPr>
-      <w:r>
-        <w:t>Eu ainda estava com um cano na mão, mas isso não era o suficiente. Derrubei um dos capangas, mas o cachorro dele veio em minha direção e mordeu meu braço.</w:t>
-      </w:r>
-    </w:p>
+    </w:p>
+    <w:p>
+      <w:r>
+        <w:t xml:space="preserve">Trojan estava no chão. Todas suas linhas de código estavam esparramadas pela sala. </w:t>
+      </w:r>
+      <w:r>
+        <w:t>Eu não acreditava no que estava vendo. Ele realmente estava morto. Ele começou a sumir. Pouco a pouco até não restar nada.</w:t>
+      </w:r>
+    </w:p>
+    <w:p>
+      <w:r>
+        <w:t>/* Descobri tempos depois que por minha causa ele tinha sido apagado da internet de alguma forma. Era possível que ele fosse uma entidade e quando o derrotei ele desapareceu.*</w:t>
+      </w:r>
+      <w:proofErr w:type="gramStart"/>
+      <w:r>
+        <w:t>/</w:t>
+      </w:r>
+      <w:proofErr w:type="gramEnd"/>
+    </w:p>
+    <w:p>
+      <w:r>
+        <w:t>Não sei pra onde foi, e também não quero saber.</w:t>
+      </w:r>
+    </w:p>
+    <w:p>
+      <w:r>
+        <w:t>Quando ele desapareceu completamente, foi a minha vez.</w:t>
+      </w:r>
+    </w:p>
+    <w:p>
+      <w:r>
+        <w:t>Comecei a sentir um calor, não consegui me despedir de ninguém.</w:t>
+      </w:r>
+    </w:p>
+    <w:p>
+      <w:r>
+        <w:t>Antes que eu sumisse eu escutei uma voz ao fundo:</w:t>
+      </w:r>
+    </w:p>
+    <w:p/>
+    <w:p>
+      <w:r>
+        <w:t>- As definições de vírus foram atualizadas!</w:t>
+      </w:r>
+    </w:p>
+    <w:p/>
+    <w:p>
+      <w:r>
+        <w:t xml:space="preserve">Eu nunca me senti tão feliz em escutar a voz dele novamente. Aquilo foi </w:t>
+      </w:r>
+      <w:proofErr w:type="gramStart"/>
+      <w:r>
+        <w:t>a</w:t>
+      </w:r>
+      <w:proofErr w:type="gramEnd"/>
+      <w:r>
+        <w:t xml:space="preserve"> prova para mim de que ele estava bem...</w:t>
+      </w:r>
+    </w:p>
+    <w:p/>
     <w:p>
       <w:pPr>
         <w:pStyle w:val="PargrafodaLista"/>
         <w:ind w:left="1068" w:firstLine="0"/>
       </w:pPr>
-      <w:r>
-        <w:rPr>
-          <w:highlight w:val="red"/>
-        </w:rPr>
-        <w:t>(-</w:t>
-      </w:r>
-      <w:r>
-        <w:rPr>
-          <w:highlight w:val="red"/>
-        </w:rPr>
-        <w:t>2</w:t>
-      </w:r>
-      <w:r>
-        <w:rPr>
-          <w:highlight w:val="red"/>
-        </w:rPr>
-        <w:t xml:space="preserve"> vida)</w:t>
-      </w:r>
     </w:p>
     <w:p>
       <w:pPr>
@@ -3101,7 +3766,15 @@
         <w:ind w:left="1068" w:firstLine="0"/>
       </w:pPr>
       <w:r>
-        <w:t>Alberto estava na mesma enrascada que eu.</w:t>
+        <w:t xml:space="preserve">Caso a vida do Lucas seja menor que </w:t>
+      </w:r>
+      <w:proofErr w:type="gramStart"/>
+      <w:r>
+        <w:t>5</w:t>
+      </w:r>
+      <w:proofErr w:type="gramEnd"/>
+      <w:r>
+        <w:t>:</w:t>
       </w:r>
     </w:p>
     <w:p>
@@ -3109,767 +3782,36 @@
         <w:pStyle w:val="PargrafodaLista"/>
         <w:ind w:left="1068" w:firstLine="0"/>
       </w:pPr>
-      <w:r>
-        <w:t>O plano era nos juntarmos.</w:t>
-      </w:r>
-    </w:p>
-    <w:p>
-      <w:pPr>
-        <w:pStyle w:val="PargrafodaLista"/>
-        <w:ind w:left="1068" w:firstLine="0"/>
-      </w:pPr>
-    </w:p>
-    <w:p>
-      <w:pPr>
-        <w:pStyle w:val="PargrafodaLista"/>
-        <w:ind w:left="1068" w:firstLine="0"/>
-      </w:pPr>
-    </w:p>
-    <w:p>
-      <w:pPr>
-        <w:pStyle w:val="PargrafodaLista"/>
-        <w:ind w:left="1068" w:firstLine="0"/>
-      </w:pPr>
-      <w:r>
-        <w:rPr>
-          <w:highlight w:val="green"/>
-        </w:rPr>
-        <w:t>Acertou:</w:t>
-      </w:r>
-    </w:p>
-    <w:p>
-      <w:pPr>
-        <w:pStyle w:val="PargrafodaLista"/>
-        <w:ind w:left="1068" w:firstLine="0"/>
-      </w:pPr>
-      <w:r>
-        <w:t>Um grupo de capangas veio em minha direção e outro na direção do Alberto. A intenção deles era nos deixar separados.</w:t>
-      </w:r>
-    </w:p>
-    <w:p>
-      <w:pPr>
-        <w:pStyle w:val="PargrafodaLista"/>
-        <w:ind w:left="1068" w:firstLine="0"/>
-      </w:pPr>
-      <w:r>
-        <w:t>Eu estava com um cassetete dos policiais que vieram nos ajudar e consegui me defender. Derrubei um dos capangas e cuidei de seu cachorro.</w:t>
-      </w:r>
-    </w:p>
-    <w:p>
-      <w:pPr>
-        <w:pStyle w:val="PargrafodaLista"/>
-        <w:ind w:left="1068" w:firstLine="0"/>
-      </w:pPr>
-      <w:r>
-        <w:t>Alberto conseguiu se defender</w:t>
-      </w:r>
-      <w:r>
-        <w:t>, mas</w:t>
-      </w:r>
-      <w:r>
-        <w:t xml:space="preserve"> estava em uma enrascada</w:t>
-      </w:r>
-      <w:r>
-        <w:t>.</w:t>
-      </w:r>
-    </w:p>
-    <w:p>
-      <w:pPr>
-        <w:pStyle w:val="PargrafodaLista"/>
-        <w:ind w:left="1068" w:firstLine="0"/>
-      </w:pPr>
-      <w:r>
-        <w:t>O plano era nos juntarmos.</w:t>
-      </w:r>
-    </w:p>
-    <w:p>
-      <w:pPr>
-        <w:pStyle w:val="PargrafodaLista"/>
-        <w:ind w:left="1068" w:firstLine="0"/>
-      </w:pPr>
-    </w:p>
-    <w:p>
-      <w:r>
-        <w:t>Conseguimos nos juntar</w:t>
-      </w:r>
-      <w:r>
-        <w:t>, e por isso ainda restavam capangas para derrotarmos. Estávamos esperando ser fácil, mas pensamos errado.</w:t>
-      </w:r>
-    </w:p>
+    </w:p>
+    <w:p>
+      <w:r>
+        <w:t>Trojan estava no chão. Todas suas linhas de código estavam esparramadas pela sala. Eu não acreditava no que estava vendo. Ele realmente estava morto. Ele começou a sumir. Pouco a pouco até não restar nada.</w:t>
+      </w:r>
+    </w:p>
+    <w:p>
+      <w:r>
+        <w:t>/* Descobri pouco tempo depois que ele não tinha desaparecido. Trojan era uma entidade, e parecia que ele tinha projetado apenas um clone no meu computador. Eu precisava fazer alguma coisa, mas não por hora. */</w:t>
+      </w:r>
+    </w:p>
+    <w:p>
+      <w:r>
+        <w:t>Quando ele desapareceu completamente, foi a minha vez.</w:t>
+      </w:r>
+    </w:p>
+    <w:p>
+      <w:r>
+        <w:t>Comecei a sentir um calor, não consegui me despedir de ninguém.</w:t>
+      </w:r>
+    </w:p>
+    <w:p>
+      <w:r>
+        <w:t>Antes que eu sumisse eu escutei uma voz ao fundo:</w:t>
+      </w:r>
+    </w:p>
+    <w:p/>
     <w:p>
       <w:r>
         <w:lastRenderedPageBreak/>
-        <w:t xml:space="preserve">Eles vieram com fúria em nossa direção querendo acabar com a nossa vida. </w:t>
-      </w:r>
-      <w:r>
-        <w:t>Mas, por sorte, c</w:t>
-      </w:r>
-      <w:r>
-        <w:t>onseguimos dar um jeito neles</w:t>
-      </w:r>
-      <w:r>
-        <w:t>.</w:t>
-      </w:r>
-      <w:r>
-        <w:t xml:space="preserve"> </w:t>
-      </w:r>
-      <w:r>
-        <w:t>P</w:t>
-      </w:r>
-      <w:r>
-        <w:t>arecia que minha força estava acabando.</w:t>
-      </w:r>
-    </w:p>
-    <w:p>
-      <w:pPr>
-        <w:pStyle w:val="PargrafodaLista"/>
-        <w:ind w:left="1068" w:firstLine="0"/>
-      </w:pPr>
-    </w:p>
-    <w:p>
-      <w:pPr>
-        <w:pStyle w:val="PargrafodaLista"/>
-        <w:ind w:left="1068" w:firstLine="0"/>
-      </w:pPr>
-      <w:r>
-        <w:rPr>
-          <w:highlight w:val="darkGray"/>
-        </w:rPr>
-        <w:t>---</w:t>
-      </w:r>
-      <w:r>
-        <w:rPr>
-          <w:highlight w:val="darkGray"/>
-        </w:rPr>
-        <w:sym w:font="Wingdings" w:char="F0E0"/>
-      </w:r>
-      <w:r>
-        <w:rPr>
-          <w:highlight w:val="darkGray"/>
-        </w:rPr>
-        <w:t xml:space="preserve"> </w:t>
-      </w:r>
-      <w:r>
-        <w:rPr>
-          <w:highlight w:val="darkGray"/>
-        </w:rPr>
-        <w:t xml:space="preserve">Joga-se um dado de 20 faces, se </w:t>
-      </w:r>
-      <w:proofErr w:type="gramStart"/>
-      <w:r>
-        <w:rPr>
-          <w:highlight w:val="darkGray"/>
-        </w:rPr>
-        <w:t>cair</w:t>
-      </w:r>
-      <w:proofErr w:type="gramEnd"/>
-      <w:r>
-        <w:rPr>
-          <w:highlight w:val="darkGray"/>
-        </w:rPr>
-        <w:t xml:space="preserve"> em um valor menor que 10 Alberto morre</w:t>
-      </w:r>
-    </w:p>
-    <w:p>
-      <w:pPr>
-        <w:pStyle w:val="PargrafodaLista"/>
-        <w:ind w:left="1068" w:firstLine="0"/>
-      </w:pPr>
-    </w:p>
-    <w:p>
-      <w:r>
-        <w:t>Tínhamos conseguido</w:t>
-      </w:r>
-      <w:r>
-        <w:t xml:space="preserve"> nos livrar dos capangas, estávamos</w:t>
-      </w:r>
-      <w:r>
-        <w:t xml:space="preserve"> nos recuperando para avançar. Escutei duas pessoas conversando:</w:t>
-      </w:r>
-    </w:p>
-    <w:p>
-      <w:r>
-        <w:t>- Não podemos matar ele, o chefe o quer vivo! – disse um dos capangas.</w:t>
-      </w:r>
-    </w:p>
-    <w:p>
-      <w:r>
-        <w:t>- Mas o outro ele não disse nada! – disse o outro.</w:t>
-      </w:r>
-      <w:r>
-        <w:t xml:space="preserve"> </w:t>
-      </w:r>
-    </w:p>
-    <w:p>
-      <w:pPr>
-        <w:pStyle w:val="PargrafodaLista"/>
-        <w:ind w:left="1068" w:firstLine="0"/>
-      </w:pPr>
-    </w:p>
-    <w:p>
-      <w:r>
-        <w:t>De repente escutei um barulho muito alto e quando olhei para o Alberto ele estava no chão. Com suas linhas de código esparramadas pelo chão.</w:t>
-      </w:r>
-    </w:p>
-    <w:p>
-      <w:r>
-        <w:t>Antes que pudesse gritar senti um choque percorrendo todo meu corpo e então desmaiei.</w:t>
-      </w:r>
-    </w:p>
-    <w:p>
-      <w:pPr>
-        <w:pStyle w:val="PargrafodaLista"/>
-        <w:ind w:left="1068" w:firstLine="0"/>
-      </w:pPr>
-      <w:r>
-        <w:rPr>
-          <w:highlight w:val="darkYellow"/>
-        </w:rPr>
-        <w:t>(fúria = 1)</w:t>
-      </w:r>
-    </w:p>
-    <w:p>
-      <w:pPr>
-        <w:pStyle w:val="PargrafodaLista"/>
-        <w:ind w:left="1068" w:firstLine="0"/>
-      </w:pPr>
-    </w:p>
-    <w:p>
-      <w:pPr>
-        <w:pStyle w:val="PargrafodaLista"/>
-        <w:ind w:left="1068" w:firstLine="0"/>
-      </w:pPr>
-      <w:r>
-        <w:rPr>
-          <w:highlight w:val="darkGray"/>
-        </w:rPr>
-        <w:t>---</w:t>
-      </w:r>
-      <w:r>
-        <w:rPr>
-          <w:highlight w:val="darkGray"/>
-        </w:rPr>
-        <w:sym w:font="Wingdings" w:char="F0E0"/>
-      </w:r>
-      <w:r>
-        <w:rPr>
-          <w:highlight w:val="darkGray"/>
-        </w:rPr>
-        <w:t xml:space="preserve"> </w:t>
-      </w:r>
-      <w:r>
-        <w:rPr>
-          <w:highlight w:val="darkGray"/>
-        </w:rPr>
-        <w:t xml:space="preserve">Joga-se um dado de 20 faces, se </w:t>
-      </w:r>
-      <w:proofErr w:type="gramStart"/>
-      <w:r>
-        <w:rPr>
-          <w:highlight w:val="darkGray"/>
-        </w:rPr>
-        <w:t>cair</w:t>
-      </w:r>
-      <w:proofErr w:type="gramEnd"/>
-      <w:r>
-        <w:rPr>
-          <w:highlight w:val="darkGray"/>
-        </w:rPr>
-        <w:t xml:space="preserve"> em um valor </w:t>
-      </w:r>
-      <w:r>
-        <w:rPr>
-          <w:highlight w:val="darkGray"/>
-        </w:rPr>
-        <w:t>maior que 10 Alberto continua vivo</w:t>
-      </w:r>
-      <w:r>
-        <w:t>.</w:t>
-      </w:r>
-    </w:p>
-    <w:p>
-      <w:pPr>
-        <w:pStyle w:val="PargrafodaLista"/>
-        <w:ind w:left="1068" w:firstLine="0"/>
-      </w:pPr>
-    </w:p>
-    <w:p>
-      <w:r>
-        <w:t>Tínhamos conseguido nos livrar dos capangas, estávamos nos recuperando para avançar. Escutei duas pessoas conversando:</w:t>
-      </w:r>
-    </w:p>
-    <w:p>
-      <w:r>
-        <w:t>- Não podemos matar eles, o chefe os quer vivo! – disse um dos capangas.</w:t>
-      </w:r>
-    </w:p>
-    <w:p>
-      <w:r>
-        <w:t>- Ah! Tá bom! – disse o outro decepcionado.</w:t>
-      </w:r>
-    </w:p>
-    <w:p>
-      <w:r>
-        <w:t>Antes que pudesse virar para ver quem era senti um choque percorrendo todo meu corpo e então desmaiei.</w:t>
-      </w:r>
-    </w:p>
-    <w:p>
-      <w:pPr>
-        <w:pStyle w:val="PargrafodaLista"/>
-        <w:ind w:left="1068" w:firstLine="0"/>
-      </w:pPr>
-    </w:p>
-    <w:p>
-      <w:pPr>
-        <w:pStyle w:val="PargrafodaLista"/>
-        <w:ind w:left="1068" w:firstLine="0"/>
-      </w:pPr>
-    </w:p>
-    <w:p>
-      <w:r>
-        <w:t>Quando eu abri os olhos vi o Trojan na minha frente. Era um cara gordo, parecia o rei do crime dos quadrinhos. Estava fumando um charuto e bebendo alguma coisa em um copo chique.</w:t>
-      </w:r>
-    </w:p>
-    <w:p>
-      <w:r>
-        <w:lastRenderedPageBreak/>
-        <w:t xml:space="preserve">Estava falando comigo, mas não consegui entende-lo. Ainda estava meio zonzo. </w:t>
-      </w:r>
-    </w:p>
-    <w:p>
-      <w:r>
-        <w:t>A única coisa que passava em minha mente é que precisava me soltar e tentar acabar com ele, custe o que custar.</w:t>
-      </w:r>
-    </w:p>
-    <w:p/>
-    <w:p>
-      <w:r>
-        <w:t xml:space="preserve">Sequencia </w:t>
-      </w:r>
-      <w:proofErr w:type="gramStart"/>
-      <w:r>
-        <w:t>2</w:t>
-      </w:r>
-      <w:proofErr w:type="gramEnd"/>
-      <w:r>
-        <w:t xml:space="preserve"> </w:t>
-      </w:r>
-      <w:r>
-        <w:t>de desafios.</w:t>
-      </w:r>
-    </w:p>
-    <w:p/>
-    <w:p>
-      <w:r>
-        <w:sym w:font="Wingdings" w:char="F0E0"/>
-      </w:r>
-      <w:r>
-        <w:t xml:space="preserve">Fim da </w:t>
-      </w:r>
-      <w:r>
-        <w:t>primeira</w:t>
-      </w:r>
-      <w:r>
-        <w:t>:</w:t>
-      </w:r>
-    </w:p>
-    <w:p>
-      <w:r>
-        <w:tab/>
-      </w:r>
-      <w:r>
-        <w:sym w:font="Wingdings" w:char="F0E0"/>
-      </w:r>
-      <w:r>
-        <w:t xml:space="preserve"> Acertou:</w:t>
-      </w:r>
-    </w:p>
-    <w:p>
-      <w:pPr>
-        <w:ind w:firstLine="0"/>
-      </w:pPr>
-      <w:r>
-        <w:t xml:space="preserve"> </w:t>
-      </w:r>
-      <w:r>
-        <w:tab/>
-      </w:r>
-      <w:r>
-        <w:t>Ele veio em minha direção com seu charuto tentou apaga-lo minha mão, fui mais rápido e virei fazendo com que queimasse a corda e eu conseguisse me soltar da cadeira.</w:t>
-      </w:r>
-    </w:p>
-    <w:p/>
-    <w:p>
-      <w:r>
-        <w:t>Corri na direção dele com uma garrafa de bebida</w:t>
-      </w:r>
-      <w:r>
-        <w:t>, que peguei de sua mesa,</w:t>
-      </w:r>
-      <w:r>
-        <w:t xml:space="preserve"> e bati em sua cabeça, ele tonteou e caiu para trás. Aproveitei para procurar alguma coisa que eu pudesse me armar. A visão dele caído no chão me deu </w:t>
-      </w:r>
-      <w:r>
-        <w:t>motivação.</w:t>
-      </w:r>
-    </w:p>
-    <w:p/>
-    <w:p>
-      <w:r>
-        <w:tab/>
-      </w:r>
-      <w:r>
-        <w:sym w:font="Wingdings" w:char="F0E0"/>
-      </w:r>
-      <w:r>
-        <w:t xml:space="preserve"> Errou:</w:t>
-      </w:r>
-    </w:p>
-    <w:p>
-      <w:pPr>
-        <w:ind w:firstLine="708"/>
-      </w:pPr>
-      <w:r>
-        <w:t>Ele veio em minha direção com seu charuto tentou apaga-lo minha mão, não consegui desviar. Gritei de dor. Aquele charuto estava muito quente, minha mão ficou em chamas. Com a dor que senti consegui me soltar da cadeira.</w:t>
-      </w:r>
-    </w:p>
-    <w:p>
-      <w:r>
-        <w:t xml:space="preserve">Corri na direção dele, ele me segurou e me jogou para </w:t>
-      </w:r>
-      <w:r>
-        <w:t>trás</w:t>
-      </w:r>
-      <w:r>
-        <w:t>. Ele era muito forte. Caí por cima da mesa. Ele estava vindo em minha direção. Começou a me enforcar. Olhei para o lado e vi a garrafa de bebida que estava sobre a mesa. Segurei ela firme e bati em sua cabeça, ele tonteou e caiu para trás. Aproveitei para procurar alguma coisa que eu pudesse me armar. Estava respirando forte. Mas visão dele caído no chão me deu motivação.</w:t>
-      </w:r>
-    </w:p>
-    <w:p>
-      <w:r>
-        <w:rPr>
-          <w:highlight w:val="red"/>
-        </w:rPr>
-        <w:t>(</w:t>
-      </w:r>
-      <w:r>
-        <w:rPr>
-          <w:highlight w:val="red"/>
-        </w:rPr>
-        <w:t>-2</w:t>
-      </w:r>
-      <w:r>
-        <w:rPr>
-          <w:highlight w:val="red"/>
-        </w:rPr>
-        <w:t xml:space="preserve"> vida)</w:t>
-      </w:r>
-    </w:p>
-    <w:p/>
-    <w:p>
-      <w:r>
-        <w:sym w:font="Wingdings" w:char="F0E0"/>
-      </w:r>
-      <w:r>
-        <w:t xml:space="preserve">Fim da </w:t>
-      </w:r>
-      <w:r>
-        <w:t>segunda</w:t>
-      </w:r>
-      <w:r>
-        <w:t>:</w:t>
-      </w:r>
-    </w:p>
-    <w:p>
-      <w:r>
-        <w:tab/>
-      </w:r>
-      <w:r>
-        <w:sym w:font="Wingdings" w:char="F0E0"/>
-      </w:r>
-      <w:r>
-        <w:t xml:space="preserve"> Acertou:</w:t>
-      </w:r>
-    </w:p>
-    <w:p>
-      <w:r>
-        <w:lastRenderedPageBreak/>
-        <w:t>Procurei na sala e vi que tinha derrubado uma faca de caça quando peguei a garrafa de cima da mesa, antes que ele pudesse reagir corri em sua direção e fiz algo que não achei que seria capaz. Enfiei a faca em seu peito.</w:t>
-      </w:r>
-    </w:p>
-    <w:p/>
-    <w:p>
-      <w:r>
-        <w:tab/>
-      </w:r>
-      <w:r>
-        <w:sym w:font="Wingdings" w:char="F0E0"/>
-      </w:r>
-      <w:r>
-        <w:t xml:space="preserve"> Errou:</w:t>
-      </w:r>
-    </w:p>
-    <w:p>
-      <w:r>
-        <w:t>Procurei na sala e vi que tinha derrubado uma faca de caça quando peguei a garrafa de cima da mesa, fui em direção dela, mas ele me puxou pela perna. Caí de boca no chão e quase perdi a consciência. Ele estava me chutando no chão enquanto eu tentava pegar a faca. Consegui alcança-la e ele percebeu. Quando ele veio por cima de mim e tentou tirar a faca da minha mão, fiz algo que não achei que seria capaz. Enfiei a faca em seu peito.</w:t>
-      </w:r>
-    </w:p>
-    <w:p>
-      <w:r>
-        <w:rPr>
-          <w:highlight w:val="red"/>
-        </w:rPr>
-        <w:t>(-2 vida)</w:t>
-      </w:r>
-    </w:p>
-    <w:p/>
-    <w:p>
-      <w:r>
-        <w:t>Alberto entrou pela porta e me viu cheio de linhas de código nas mãos e o Trojan jogado no canto da sala.</w:t>
-      </w:r>
-      <w:r>
-        <w:t xml:space="preserve"> Ele viu que eu estava desesperado e tentou me consolar. Ele me abraçou.</w:t>
-      </w:r>
-    </w:p>
-    <w:p>
-      <w:r>
-        <w:t xml:space="preserve">Sentimos algo errado, quando olhamos para </w:t>
-      </w:r>
-      <w:proofErr w:type="spellStart"/>
-      <w:r>
-        <w:t>tras</w:t>
-      </w:r>
-      <w:proofErr w:type="spellEnd"/>
-      <w:r>
-        <w:t xml:space="preserve"> o Trojan estava de pé.</w:t>
-      </w:r>
-    </w:p>
-    <w:p>
-      <w:r>
-        <w:t>Depois mais 2 se o Alberto ainda estiver vivo.</w:t>
-      </w:r>
-    </w:p>
-    <w:p>
-      <w:pPr>
-        <w:ind w:firstLine="0"/>
-      </w:pPr>
-    </w:p>
-    <w:p>
-      <w:r>
-        <w:sym w:font="Wingdings" w:char="F0E0"/>
-      </w:r>
-      <w:r>
-        <w:t xml:space="preserve">Fim da </w:t>
-      </w:r>
-      <w:r>
-        <w:t>terceira</w:t>
-      </w:r>
-      <w:r>
-        <w:t>:</w:t>
-      </w:r>
-    </w:p>
-    <w:p>
-      <w:r>
-        <w:tab/>
-      </w:r>
-      <w:r>
-        <w:sym w:font="Wingdings" w:char="F0E0"/>
-      </w:r>
-      <w:r>
-        <w:t xml:space="preserve"> Acertou:</w:t>
-      </w:r>
-    </w:p>
-    <w:p>
-      <w:r>
-        <w:t>Ele veio em minha direção, me segurou em uma mão. Tentei me soltar, mas não consegui. De repente escutei um barulho alto, um barulho já conhecido. Quando olhei para frente Trojan estava com uma cara de assustado. E ele começou a me soltar. Ele caiu no chão e vi Alberto com um revolver na mão. Ele tinha conseguido na sala ao lado com os capangas do Trojan.</w:t>
-      </w:r>
-    </w:p>
-    <w:p/>
-    <w:p>
-      <w:r>
-        <w:tab/>
-      </w:r>
-      <w:r>
-        <w:sym w:font="Wingdings" w:char="F0E0"/>
-      </w:r>
-      <w:r>
-        <w:t xml:space="preserve"> Errou:</w:t>
-      </w:r>
-    </w:p>
-    <w:p>
-      <w:r>
-        <w:t xml:space="preserve">Ele veio em minha direção, me segurou em uma mão e começou a me bater. Meu rosto estava doendo muito, achei que ia desmaiar naquela hora. Tentei me soltar, mas não consegui. De repente escutei um barulho alto, um barulho já conhecido. Quando olhei para frente Trojan estava com uma cara de assustado. E ele começou a me soltar. Ele caiu no chão e vi Alberto com um </w:t>
-      </w:r>
-      <w:r>
-        <w:lastRenderedPageBreak/>
-        <w:t>revolver na mão. Ele tinha conseguido na sala ao lado com os capangas do Trojan.</w:t>
-      </w:r>
-    </w:p>
-    <w:p>
-      <w:r>
-        <w:rPr>
-          <w:highlight w:val="red"/>
-        </w:rPr>
-        <w:t>(-1 de vida)</w:t>
-      </w:r>
-    </w:p>
-    <w:p>
-      <w:pPr>
-        <w:pStyle w:val="PargrafodaLista"/>
-        <w:ind w:left="1068" w:firstLine="0"/>
-      </w:pPr>
-    </w:p>
-    <w:p>
-      <w:pPr>
-        <w:pStyle w:val="PargrafodaLista"/>
-        <w:ind w:left="1068" w:firstLine="0"/>
-      </w:pPr>
-      <w:r>
-        <w:rPr>
-          <w:highlight w:val="magenta"/>
-        </w:rPr>
-        <w:t>FIM:</w:t>
-      </w:r>
-    </w:p>
-    <w:p>
-      <w:pPr>
-        <w:pStyle w:val="PargrafodaLista"/>
-        <w:ind w:left="1068" w:firstLine="0"/>
-      </w:pPr>
-      <w:r>
-        <w:t xml:space="preserve">Caso a vida do Lucas seja </w:t>
-      </w:r>
-      <w:proofErr w:type="gramStart"/>
-      <w:r>
-        <w:t>5</w:t>
-      </w:r>
-      <w:proofErr w:type="gramEnd"/>
-      <w:r>
-        <w:t xml:space="preserve"> ou maior:</w:t>
-      </w:r>
-    </w:p>
-    <w:p>
-      <w:pPr>
-        <w:pStyle w:val="PargrafodaLista"/>
-        <w:ind w:left="1068" w:firstLine="0"/>
-      </w:pPr>
-    </w:p>
-    <w:p>
-      <w:r>
-        <w:t xml:space="preserve">Trojan estava no chão. Todas suas linhas de código estavam esparramadas pela sala. </w:t>
-      </w:r>
-      <w:r>
-        <w:t>Eu não acreditava no que estava vendo. Ele realmente estava morto. Ele começou a sumir. Pouco a pouco até não restar nada.</w:t>
-      </w:r>
-    </w:p>
-    <w:p>
-      <w:r>
-        <w:t>/* Descobri tempos depois que por minha causa ele tinha sido apagado da internet de alguma forma. Era possível que ele fosse uma entidade e quando o derrotei ele desapareceu.*</w:t>
-      </w:r>
-      <w:proofErr w:type="gramStart"/>
-      <w:r>
-        <w:t>/</w:t>
-      </w:r>
-      <w:proofErr w:type="gramEnd"/>
-    </w:p>
-    <w:p>
-      <w:r>
-        <w:t>Não sei pra onde foi, e também não quero saber.</w:t>
-      </w:r>
-    </w:p>
-    <w:p>
-      <w:r>
-        <w:t>Quando ele desapareceu completamente, foi a minha vez.</w:t>
-      </w:r>
-    </w:p>
-    <w:p>
-      <w:r>
-        <w:t>Comecei a sentir um calor, não consegui me despedir de ninguém.</w:t>
-      </w:r>
-    </w:p>
-    <w:p>
-      <w:r>
-        <w:t>Antes que eu sumisse eu escutei uma voz ao fundo:</w:t>
-      </w:r>
-    </w:p>
-    <w:p/>
-    <w:p>
-      <w:r>
-        <w:t>- As definições de vírus foram atualizadas!</w:t>
-      </w:r>
-    </w:p>
-    <w:p/>
-    <w:p>
-      <w:r>
-        <w:t xml:space="preserve">Eu nunca me senti tão feliz em escutar a voz dele novamente. Aquilo foi </w:t>
-      </w:r>
-      <w:proofErr w:type="gramStart"/>
-      <w:r>
-        <w:t>a</w:t>
-      </w:r>
-      <w:proofErr w:type="gramEnd"/>
-      <w:r>
-        <w:t xml:space="preserve"> prova para mim de que ele estava bem...</w:t>
-      </w:r>
-    </w:p>
-    <w:p/>
-    <w:p>
-      <w:pPr>
-        <w:pStyle w:val="PargrafodaLista"/>
-        <w:ind w:left="1068" w:firstLine="0"/>
-      </w:pPr>
-    </w:p>
-    <w:p>
-      <w:pPr>
-        <w:pStyle w:val="PargrafodaLista"/>
-        <w:ind w:left="1068" w:firstLine="0"/>
-      </w:pPr>
-      <w:r>
-        <w:t xml:space="preserve">Caso a vida do Lucas seja menor que </w:t>
-      </w:r>
-      <w:proofErr w:type="gramStart"/>
-      <w:r>
-        <w:t>5</w:t>
-      </w:r>
-      <w:proofErr w:type="gramEnd"/>
-      <w:r>
-        <w:t>:</w:t>
-      </w:r>
-    </w:p>
-    <w:p>
-      <w:pPr>
-        <w:pStyle w:val="PargrafodaLista"/>
-        <w:ind w:left="1068" w:firstLine="0"/>
-      </w:pPr>
-    </w:p>
-    <w:p>
-      <w:r>
-        <w:t>Trojan estava no chão. Todas suas linhas de código estavam esparramadas pela sala. Eu não acreditava no que estava vendo. Ele realmente estava morto. Ele começou a sumir. Pouco a pouco até não restar nada.</w:t>
-      </w:r>
-    </w:p>
-    <w:p>
-      <w:r>
-        <w:t>/* Descobri pouco tempo depois que ele não tinha desaparecido. Trojan era uma entidade, e parecia que ele tinha projetado apenas um clone no meu computador. Eu precisava fazer alguma coisa, mas não por hora. */</w:t>
-      </w:r>
-    </w:p>
-    <w:p>
-      <w:r>
-        <w:lastRenderedPageBreak/>
-        <w:t>Quando ele desapareceu completamente, foi a minha vez.</w:t>
-      </w:r>
-    </w:p>
-    <w:p>
-      <w:r>
-        <w:t>Comecei a sentir um calor, não consegui me despedir de ninguém.</w:t>
-      </w:r>
-    </w:p>
-    <w:p>
-      <w:r>
-        <w:t>Antes que eu sumisse eu escutei uma voz ao fundo:</w:t>
-      </w:r>
-    </w:p>
-    <w:p/>
-    <w:p>
-      <w:r>
         <w:t>- As definições de vírus foram atualizadas!</w:t>
       </w:r>
     </w:p>
@@ -5054,7 +4996,7 @@
   <a:extraClrSchemeLst/>
   <a:extLst>
     <a:ext uri="{05A4C25C-085E-4340-85A3-A5531E510DB2}">
-      <thm15:themeFamily xmlns="" xmlns:thm15="http://schemas.microsoft.com/office/thememl/2012/main" name="Office Theme" id="{62F939B6-93AF-4DB8-9C6B-D6C7DFDC589F}" vid="{4A3C46E8-61CC-4603-A589-7422A47A8E4A}"/>
+      <thm15:themeFamily xmlns:thm15="http://schemas.microsoft.com/office/thememl/2012/main" xmlns="" name="Office Theme" id="{62F939B6-93AF-4DB8-9C6B-D6C7DFDC589F}" vid="{4A3C46E8-61CC-4603-A589-7422A47A8E4A}"/>
     </a:ext>
   </a:extLst>
 </a:theme>

</xml_diff>